<commit_message>
chore: add missing heatmap explanation for 3a
</commit_message>
<xml_diff>
--- a/part3/discussion.docx
+++ b/part3/discussion.docx
@@ -34,7 +34,27 @@
       </w:r>
       <w:proofErr w:type="spellEnd"/>
       <w:r>
-        <w:t xml:space="preserve"> is a recurrent neural network that processes a sequence word by word, which can often lead to misalignment during the decoding phase. This is shown through the corresponding attention heatmap as red and black are near the end of the sequence and it appears to have skipped over red and instead used the source token black both times for the subject relative cause. </w:t>
+        <w:t xml:space="preserve"> is a recurrent neural network that processes a sequence word by word, which can often lead to misalignment during the decoding phase. This is shown through the corresponding attention heatmap as red and black are near the end of the sequence and it appears to have </w:t>
+      </w:r>
+      <w:proofErr w:type="spellStart"/>
+      <w:r>
+        <w:t>overattended</w:t>
+      </w:r>
+      <w:proofErr w:type="spellEnd"/>
+      <w:r>
+        <w:t xml:space="preserve"> to</w:t>
+      </w:r>
+      <w:r>
+        <w:t xml:space="preserve"> </w:t>
+      </w:r>
+      <w:r>
+        <w:t>black with very little attention to red, causing it to generate black both times</w:t>
+      </w:r>
+      <w:r>
+        <w:t xml:space="preserve"> due to recency bias</w:t>
+      </w:r>
+      <w:r>
+        <w:t>.</w:t>
       </w:r>
     </w:p>
     <w:p/>
@@ -63,7 +83,7 @@
       </w:r>
       <w:proofErr w:type="spellEnd"/>
       <w:r>
-        <w:t xml:space="preserve"> de…”. The transformer model has generated “a sofa that is dressed in red and black” instead of “a sofa that is red and black”. This time, the issue is a vocabulary-based problem, and it could stem from the dataset the model was trained on, causing it to add in this extra word. This could be due in part to the potential makeup of the test set, leading to it incorrectly translating this phrase due to similar context within the test set. Otherwise, it handled the subject relative clause at the end of the sentence well, unlike the </w:t>
+        <w:t xml:space="preserve"> de…”. The transformer model has generated “a sofa that is dressed in red and black” instead of “a sofa that is red and black”. This time, the issue is a vocabulary-based problem, and it could stem from the dataset the model was trained on, causing it to add in this extra word. Otherwise, it handled the subject relative clause at the end of the sentence well, unlike the </w:t>
       </w:r>
       <w:proofErr w:type="spellStart"/>
       <w:r>
@@ -71,15 +91,27 @@
       </w:r>
       <w:proofErr w:type="spellEnd"/>
       <w:r>
-        <w:t xml:space="preserve"> model. The heatmap justifies this because it is largely good, except when looking at Layer 1 Head 1, for example, it appears that “</w:t>
-      </w:r>
-      <w:proofErr w:type="spellStart"/>
-      <w:r>
-        <w:t>vetus</w:t>
-      </w:r>
-      <w:proofErr w:type="spellEnd"/>
-      <w:r>
-        <w:t>” could have been partially influenced by “et”.</w:t>
+        <w:t xml:space="preserve"> model. The heatmap justifies this </w:t>
+      </w:r>
+      <w:r>
+        <w:t xml:space="preserve">as it shows a strong </w:t>
+      </w:r>
+      <w:proofErr w:type="gramStart"/>
+      <w:r>
+        <w:t>alignment</w:t>
+      </w:r>
+      <w:proofErr w:type="gramEnd"/>
+      <w:r>
+        <w:t xml:space="preserve"> </w:t>
+      </w:r>
+      <w:r>
+        <w:t xml:space="preserve">but </w:t>
+      </w:r>
+      <w:r>
+        <w:t xml:space="preserve">the model </w:t>
+      </w:r>
+      <w:r>
+        <w:t>chose a different phrase, likely due to similarities encountered in the training data.</w:t>
       </w:r>
     </w:p>
     <w:p/>
@@ -143,11 +175,7 @@
       </w:r>
       <w:proofErr w:type="spellEnd"/>
       <w:r>
-        <w:t xml:space="preserve">, it was successful in generating the correct gender form for “a” and the coordination being at the beginning of the sequence is not too difficult for a transformer model because it can handle the multiple tokens simultaneously across its different heads. The heatmap justifies this because when looking at layer 1 head 1, the model is not so confident with some of the translations. </w:t>
-      </w:r>
-      <w:r>
-        <w:lastRenderedPageBreak/>
-        <w:t>However, as it passes through the different layers/heads, it slowly learns until the final layer, where the correlation is a lot better.</w:t>
+        <w:t>, it was successful in generating the correct gender form for “a” and the coordination being at the beginning of the sequence is not too difficult for a transformer model because it can handle the multiple tokens simultaneously across its different heads. The heatmap justifies this because when looking at layer 1 head 1, the model is not so confident with some of the translations. However, as it passes through the different layers/heads, it slowly learns until the final layer, where the correlation is a lot better.</w:t>
       </w:r>
     </w:p>
     <w:p>
@@ -186,15 +214,31 @@
       </w:r>
       <w:proofErr w:type="spellEnd"/>
       <w:r>
-        <w:t xml:space="preserve">” as it generated “assises” which is the feminine version and it also added in the “des” before “filles”. It is clear the model got tripped up by the ambiguity of the number of girls, generating the word for “des” or “some” to try and fix this. Likely stemming from the </w:t>
-      </w:r>
-      <w:proofErr w:type="gramStart"/>
-      <w:r>
-        <w:t>corpus</w:t>
-      </w:r>
-      <w:proofErr w:type="gramEnd"/>
-      <w:r>
-        <w:t xml:space="preserve"> it was trained on. The issue with the incorrect gender assignment likely stems from an imbalance in the training data which biases masculine over feminine grammar. The heatmap shows this by…</w:t>
+        <w:t xml:space="preserve">” as it generated “assises” which is the feminine version and it also added in the “des” before “filles”. It is clear the model got tripped up </w:t>
+      </w:r>
+      <w:r>
+        <w:t xml:space="preserve">with recency bias, </w:t>
+      </w:r>
+      <w:r>
+        <w:t xml:space="preserve">generating the </w:t>
+      </w:r>
+      <w:r>
+        <w:t xml:space="preserve">feminine </w:t>
+      </w:r>
+      <w:r>
+        <w:t>for “assises”</w:t>
+      </w:r>
+      <w:r>
+        <w:t>.</w:t>
+      </w:r>
+      <w:r>
+        <w:t xml:space="preserve"> </w:t>
+      </w:r>
+      <w:r>
+        <w:t>The heatmap shows this by</w:t>
+      </w:r>
+      <w:r>
+        <w:t xml:space="preserve"> giving more attention to girls over boys, leading to the generation of feminine grammar.</w:t>
       </w:r>
     </w:p>
     <w:p/>
@@ -248,13 +292,31 @@
       <w:r>
         <w:t xml:space="preserve"> did not translate correctly. There are a couple of errors. The first error is the incorrect verb, the use of </w:t>
       </w:r>
+      <w:r>
+        <w:t>“</w:t>
+      </w:r>
       <w:proofErr w:type="spellStart"/>
       <w:r>
         <w:t>chargeant</w:t>
       </w:r>
       <w:proofErr w:type="spellEnd"/>
       <w:r>
-        <w:t xml:space="preserve"> instead of charge. The second error is that the translation is incorrect. </w:t>
+        <w:t>”</w:t>
+      </w:r>
+      <w:r>
+        <w:t xml:space="preserve"> instead of </w:t>
+      </w:r>
+      <w:r>
+        <w:t>“</w:t>
+      </w:r>
+      <w:r>
+        <w:t>charge</w:t>
+      </w:r>
+      <w:r>
+        <w:t>”</w:t>
+      </w:r>
+      <w:r>
+        <w:t xml:space="preserve">. The second error is that the translation is incorrect. </w:t>
       </w:r>
       <w:proofErr w:type="spellStart"/>
       <w:r>
@@ -286,7 +348,13 @@
       </w:r>
       <w:proofErr w:type="spellEnd"/>
       <w:r>
-        <w:t xml:space="preserve"> it likely struggled with the multi token phrases, e.g., “is loading”, causing the incorrect translation. The heatmap shows this, with a general diagonal line that has diffused attention on the “is loading” and “cotton” tokens.</w:t>
+        <w:t xml:space="preserve"> it likely struggled with the multi</w:t>
+      </w:r>
+      <w:r>
+        <w:t xml:space="preserve"> </w:t>
+      </w:r>
+      <w:r>
+        <w:t>token phrases, e.g., “is loading”, causing the incorrect translation. The heatmap shows this, with a general diagonal line that has diffused attention on the “is loading” and “cotton” tokens.</w:t>
       </w:r>
     </w:p>
     <w:p/>
@@ -396,19 +464,19 @@
       </w:r>
       <w:proofErr w:type="spellEnd"/>
       <w:r>
-        <w:t xml:space="preserve">). The incorrect </w:t>
+        <w:t xml:space="preserve">). The incorrect verb is likely from similar semantic meaning of words. As passed in front of and walked in front of are similar. The heatmap supports this with strong alignment around walk and </w:t>
+      </w:r>
+      <w:proofErr w:type="spellStart"/>
+      <w:r>
+        <w:t>passent</w:t>
+      </w:r>
+      <w:proofErr w:type="spellEnd"/>
+      <w:r>
+        <w:t xml:space="preserve"> (pass), indicating the model captured the correct semantic relation, but failed to generate the correct tense. This shows a </w:t>
       </w:r>
       <w:r>
         <w:lastRenderedPageBreak/>
-        <w:t xml:space="preserve">verb is likely from similar semantic meaning of words. As passed in front of and walked in front of are similar. The heatmap supports this with strong alignment around walk and </w:t>
-      </w:r>
-      <w:proofErr w:type="spellStart"/>
-      <w:r>
-        <w:t>passent</w:t>
-      </w:r>
-      <w:proofErr w:type="spellEnd"/>
-      <w:r>
-        <w:t xml:space="preserve"> (pass), indicating the model captured the correct semantic relation, but failed to generate the correct tense. This shows a limitation of the sequence-to-sequence model, where it defaults to present tense if unsure. </w:t>
+        <w:t xml:space="preserve">limitation of the sequence-to-sequence model, where it defaults to present tense if unsure. </w:t>
       </w:r>
     </w:p>
     <w:p/>

</xml_diff>